<commit_message>
Subo base de datos y lote de datos
</commit_message>
<xml_diff>
--- a/Documento de desarrollo.docx
+++ b/Documento de desarrollo.docx
@@ -12,13 +12,13 @@
           <w:noProof/>
         </w:rPr>
         <w:drawing>
-          <wp:anchor distT="0" distB="0" distL="114300" distR="114300" simplePos="0" relativeHeight="251658240" behindDoc="1" locked="0" layoutInCell="1" allowOverlap="1" wp14:anchorId="0264340B" wp14:editId="08D533BE">
+          <wp:anchor distT="0" distB="0" distL="114300" distR="114300" simplePos="0" relativeHeight="251658240" behindDoc="1" locked="0" layoutInCell="1" allowOverlap="1" wp14:anchorId="0264340B" wp14:editId="104BD578">
             <wp:simplePos x="0" y="0"/>
             <wp:positionH relativeFrom="margin">
-              <wp:posOffset>1020362</wp:posOffset>
+              <wp:posOffset>1083310</wp:posOffset>
             </wp:positionH>
             <wp:positionV relativeFrom="paragraph">
-              <wp:posOffset>201157</wp:posOffset>
+              <wp:posOffset>257810</wp:posOffset>
             </wp:positionV>
             <wp:extent cx="3425588" cy="3296321"/>
             <wp:effectExtent l="0" t="0" r="3810" b="0"/>
@@ -188,7 +188,9 @@
               <w:tab w:val="right" w:leader="dot" w:pos="8494"/>
             </w:tabs>
             <w:rPr>
+              <w:rFonts w:eastAsiaTheme="minorEastAsia"/>
               <w:noProof/>
+              <w:lang w:eastAsia="es-ES"/>
             </w:rPr>
           </w:pPr>
           <w:r>
@@ -200,7 +202,7 @@
           <w:r>
             <w:fldChar w:fldCharType="separate"/>
           </w:r>
-          <w:hyperlink w:anchor="_Toc154138703" w:history="1">
+          <w:hyperlink w:anchor="_Toc154143346" w:history="1">
             <w:r>
               <w:rPr>
                 <w:rStyle w:val="Hipervnculo"/>
@@ -227,7 +229,7 @@
                 <w:noProof/>
                 <w:webHidden/>
               </w:rPr>
-              <w:instrText xml:space="preserve"> PAGEREF _Toc154138703 \h </w:instrText>
+              <w:instrText xml:space="preserve"> PAGEREF _Toc154143346 \h </w:instrText>
             </w:r>
             <w:r>
               <w:rPr>
@@ -265,10 +267,12 @@
               <w:tab w:val="right" w:leader="dot" w:pos="8494"/>
             </w:tabs>
             <w:rPr>
+              <w:rFonts w:eastAsiaTheme="minorEastAsia"/>
               <w:noProof/>
+              <w:lang w:eastAsia="es-ES"/>
             </w:rPr>
           </w:pPr>
-          <w:hyperlink w:anchor="_Toc154138704" w:history="1">
+          <w:hyperlink w:anchor="_Toc154143347" w:history="1">
             <w:r>
               <w:rPr>
                 <w:rStyle w:val="Hipervnculo"/>
@@ -295,7 +299,7 @@
                 <w:noProof/>
                 <w:webHidden/>
               </w:rPr>
-              <w:instrText xml:space="preserve"> PAGEREF _Toc154138704 \h </w:instrText>
+              <w:instrText xml:space="preserve"> PAGEREF _Toc154143347 \h </w:instrText>
             </w:r>
             <w:r>
               <w:rPr>
@@ -333,10 +337,12 @@
               <w:tab w:val="right" w:leader="dot" w:pos="8494"/>
             </w:tabs>
             <w:rPr>
+              <w:rFonts w:eastAsiaTheme="minorEastAsia"/>
               <w:noProof/>
+              <w:lang w:eastAsia="es-ES"/>
             </w:rPr>
           </w:pPr>
-          <w:hyperlink w:anchor="_Toc154138705" w:history="1">
+          <w:hyperlink w:anchor="_Toc154143348" w:history="1">
             <w:r>
               <w:rPr>
                 <w:rStyle w:val="Hipervnculo"/>
@@ -363,7 +369,7 @@
                 <w:noProof/>
                 <w:webHidden/>
               </w:rPr>
-              <w:instrText xml:space="preserve"> PAGEREF _Toc154138705 \h </w:instrText>
+              <w:instrText xml:space="preserve"> PAGEREF _Toc154143348 \h </w:instrText>
             </w:r>
             <w:r>
               <w:rPr>
@@ -401,15 +407,101 @@
               <w:tab w:val="right" w:leader="dot" w:pos="8494"/>
             </w:tabs>
             <w:rPr>
+              <w:rFonts w:eastAsiaTheme="minorEastAsia"/>
               <w:noProof/>
+              <w:lang w:eastAsia="es-ES"/>
             </w:rPr>
           </w:pPr>
-          <w:hyperlink w:anchor="_Toc154138706" w:history="1">
+          <w:hyperlink w:anchor="_Toc154143349" w:history="1">
             <w:r>
               <w:rPr>
                 <w:rStyle w:val="Hipervnculo"/>
                 <w:noProof/>
               </w:rPr>
+              <w:t>Versión SQL</w:t>
+            </w:r>
+            <w:r>
+              <w:rPr>
+                <w:rStyle w:val="Hipervnculo"/>
+                <w:noProof/>
+              </w:rPr>
+              <w:t xml:space="preserve"> </w:t>
+            </w:r>
+            <w:r>
+              <w:rPr>
+                <w:rStyle w:val="Hipervnculo"/>
+                <w:noProof/>
+              </w:rPr>
+              <w:t>Server</w:t>
+            </w:r>
+            <w:r>
+              <w:rPr>
+                <w:noProof/>
+                <w:webHidden/>
+              </w:rPr>
+              <w:tab/>
+            </w:r>
+            <w:r>
+              <w:rPr>
+                <w:noProof/>
+                <w:webHidden/>
+              </w:rPr>
+              <w:fldChar w:fldCharType="begin"/>
+            </w:r>
+            <w:r>
+              <w:rPr>
+                <w:noProof/>
+                <w:webHidden/>
+              </w:rPr>
+              <w:instrText xml:space="preserve"> PAGEREF _Toc154143349 \h </w:instrText>
+            </w:r>
+            <w:r>
+              <w:rPr>
+                <w:noProof/>
+                <w:webHidden/>
+              </w:rPr>
+            </w:r>
+            <w:r>
+              <w:rPr>
+                <w:noProof/>
+                <w:webHidden/>
+              </w:rPr>
+              <w:fldChar w:fldCharType="separate"/>
+            </w:r>
+            <w:r>
+              <w:rPr>
+                <w:noProof/>
+                <w:webHidden/>
+              </w:rPr>
+              <w:t>4</w:t>
+            </w:r>
+            <w:r>
+              <w:rPr>
+                <w:noProof/>
+                <w:webHidden/>
+              </w:rPr>
+              <w:fldChar w:fldCharType="end"/>
+            </w:r>
+          </w:hyperlink>
+        </w:p>
+        <w:p>
+          <w:pPr>
+            <w:pStyle w:val="TDC2"/>
+            <w:tabs>
+              <w:tab w:val="right" w:leader="dot" w:pos="8494"/>
+            </w:tabs>
+            <w:rPr>
+              <w:rFonts w:eastAsiaTheme="minorEastAsia"/>
+              <w:noProof/>
+              <w:lang w:eastAsia="es-ES"/>
+            </w:rPr>
+          </w:pPr>
+          <w:hyperlink w:anchor="_Toc154143350" w:history="1">
+            <w:r>
+              <w:rPr>
+                <w:rStyle w:val="Hipervnculo"/>
+                <w:noProof/>
+              </w:rPr>
               <w:t>Cambios 21/12/2023</w:t>
             </w:r>
             <w:r>
@@ -431,7 +523,7 @@
                 <w:noProof/>
                 <w:webHidden/>
               </w:rPr>
-              <w:instrText xml:space="preserve"> PAGEREF _Toc154138706 \h </w:instrText>
+              <w:instrText xml:space="preserve"> PAGEREF _Toc154143350 \h </w:instrText>
             </w:r>
             <w:r>
               <w:rPr>
@@ -469,10 +561,12 @@
               <w:tab w:val="right" w:leader="dot" w:pos="8494"/>
             </w:tabs>
             <w:rPr>
+              <w:rFonts w:eastAsiaTheme="minorEastAsia"/>
               <w:noProof/>
+              <w:lang w:eastAsia="es-ES"/>
             </w:rPr>
           </w:pPr>
-          <w:hyperlink w:anchor="_Toc154138707" w:history="1">
+          <w:hyperlink w:anchor="_Toc154143351" w:history="1">
             <w:r>
               <w:rPr>
                 <w:rStyle w:val="Hipervnculo"/>
@@ -512,7 +606,7 @@
                 <w:noProof/>
                 <w:webHidden/>
               </w:rPr>
-              <w:instrText xml:space="preserve"> PAGEREF _Toc154138707 \h </w:instrText>
+              <w:instrText xml:space="preserve"> PAGEREF _Toc154143351 \h </w:instrText>
             </w:r>
             <w:r>
               <w:rPr>
@@ -550,10 +644,12 @@
               <w:tab w:val="right" w:leader="dot" w:pos="8494"/>
             </w:tabs>
             <w:rPr>
+              <w:rFonts w:eastAsiaTheme="minorEastAsia"/>
               <w:noProof/>
+              <w:lang w:eastAsia="es-ES"/>
             </w:rPr>
           </w:pPr>
-          <w:hyperlink w:anchor="_Toc154138708" w:history="1">
+          <w:hyperlink w:anchor="_Toc154143352" w:history="1">
             <w:r>
               <w:rPr>
                 <w:rStyle w:val="Hipervnculo"/>
@@ -593,7 +689,7 @@
                 <w:noProof/>
                 <w:webHidden/>
               </w:rPr>
-              <w:instrText xml:space="preserve"> PAGEREF _Toc154138708 \h </w:instrText>
+              <w:instrText xml:space="preserve"> PAGEREF _Toc154143352 \h </w:instrText>
             </w:r>
             <w:r>
               <w:rPr>
@@ -613,7 +709,7 @@
                 <w:noProof/>
                 <w:webHidden/>
               </w:rPr>
-              <w:t>4</w:t>
+              <w:t>5</w:t>
             </w:r>
             <w:r>
               <w:rPr>
@@ -648,7 +744,7 @@
         <w:pStyle w:val="Ttulo1"/>
         <w:jc w:val="center"/>
       </w:pPr>
-      <w:bookmarkStart w:id="0" w:name="_Toc154138703"/>
+      <w:bookmarkStart w:id="0" w:name="_Toc154143346"/>
       <w:proofErr w:type="spellStart"/>
       <w:r>
         <w:lastRenderedPageBreak/>
@@ -661,7 +757,7 @@
       <w:pPr>
         <w:pStyle w:val="Ttulo2"/>
       </w:pPr>
-      <w:bookmarkStart w:id="1" w:name="_Toc154138704"/>
+      <w:bookmarkStart w:id="1" w:name="_Toc154143347"/>
       <w:r>
         <w:t>Cambios 21/12/2023</w:t>
       </w:r>
@@ -763,7 +859,7 @@
         <w:pStyle w:val="Ttulo1"/>
         <w:jc w:val="center"/>
       </w:pPr>
-      <w:bookmarkStart w:id="2" w:name="_Toc154138705"/>
+      <w:bookmarkStart w:id="2" w:name="_Toc154143348"/>
       <w:proofErr w:type="spellStart"/>
       <w:r>
         <w:lastRenderedPageBreak/>
@@ -776,11 +872,160 @@
       <w:pPr>
         <w:pStyle w:val="Ttulo2"/>
       </w:pPr>
-      <w:bookmarkStart w:id="3" w:name="_Toc154138706"/>
-      <w:r>
+      <w:bookmarkStart w:id="3" w:name="_Toc154143349"/>
+      <w:r>
+        <w:t>Versión</w:t>
+      </w:r>
+      <w:r>
+        <w:t xml:space="preserve"> SQL Serve</w:t>
+      </w:r>
+      <w:r>
+        <w:t>r</w:t>
+      </w:r>
+      <w:bookmarkEnd w:id="3"/>
+    </w:p>
+    <w:p>
+      <w:pPr>
+        <w:rPr>
+          <w:color w:val="595959" w:themeColor="text1" w:themeTint="A6"/>
+        </w:rPr>
+      </w:pPr>
+      <w:r>
+        <w:rPr>
+          <w:color w:val="595959" w:themeColor="text1" w:themeTint="A6"/>
+        </w:rPr>
+        <w:t xml:space="preserve">Microsoft SQL Server 2022 (RTM-GDR) (KB5029379) - 16.0.1105.1 (X64)   </w:t>
+      </w:r>
+      <w:proofErr w:type="spellStart"/>
+      <w:r>
+        <w:rPr>
+          <w:color w:val="595959" w:themeColor="text1" w:themeTint="A6"/>
+        </w:rPr>
+        <w:t>Aug</w:t>
+      </w:r>
+      <w:proofErr w:type="spellEnd"/>
+      <w:r>
+        <w:rPr>
+          <w:color w:val="595959" w:themeColor="text1" w:themeTint="A6"/>
+        </w:rPr>
+        <w:t xml:space="preserve"> 24 2023 02:40:55   Copyright (C) 2022 Microsoft </w:t>
+      </w:r>
+      <w:proofErr w:type="spellStart"/>
+      <w:proofErr w:type="gramStart"/>
+      <w:r>
+        <w:rPr>
+          <w:color w:val="595959" w:themeColor="text1" w:themeTint="A6"/>
+        </w:rPr>
+        <w:t>Corporation</w:t>
+      </w:r>
+      <w:proofErr w:type="spellEnd"/>
+      <w:r>
+        <w:rPr>
+          <w:color w:val="595959" w:themeColor="text1" w:themeTint="A6"/>
+        </w:rPr>
+        <w:t xml:space="preserve">  Express</w:t>
+      </w:r>
+      <w:proofErr w:type="gramEnd"/>
+      <w:r>
+        <w:rPr>
+          <w:color w:val="595959" w:themeColor="text1" w:themeTint="A6"/>
+        </w:rPr>
+        <w:t xml:space="preserve"> </w:t>
+      </w:r>
+      <w:proofErr w:type="spellStart"/>
+      <w:r>
+        <w:rPr>
+          <w:color w:val="595959" w:themeColor="text1" w:themeTint="A6"/>
+        </w:rPr>
+        <w:t>Edition</w:t>
+      </w:r>
+      <w:proofErr w:type="spellEnd"/>
+      <w:r>
+        <w:rPr>
+          <w:color w:val="595959" w:themeColor="text1" w:themeTint="A6"/>
+        </w:rPr>
+        <w:t xml:space="preserve"> (64-bit) </w:t>
+      </w:r>
+      <w:proofErr w:type="spellStart"/>
+      <w:r>
+        <w:rPr>
+          <w:color w:val="595959" w:themeColor="text1" w:themeTint="A6"/>
+        </w:rPr>
+        <w:t>on</w:t>
+      </w:r>
+      <w:proofErr w:type="spellEnd"/>
+      <w:r>
+        <w:rPr>
+          <w:color w:val="595959" w:themeColor="text1" w:themeTint="A6"/>
+        </w:rPr>
+        <w:t xml:space="preserve"> Windows 10 Pro 10.0 &lt;X64&gt; (</w:t>
+      </w:r>
+      <w:proofErr w:type="spellStart"/>
+      <w:r>
+        <w:rPr>
+          <w:color w:val="595959" w:themeColor="text1" w:themeTint="A6"/>
+        </w:rPr>
+        <w:t>Build</w:t>
+      </w:r>
+      <w:proofErr w:type="spellEnd"/>
+      <w:r>
+        <w:rPr>
+          <w:color w:val="595959" w:themeColor="text1" w:themeTint="A6"/>
+        </w:rPr>
+        <w:t xml:space="preserve"> 19045: )</w:t>
+      </w:r>
+    </w:p>
+    <w:p>
+      <w:pPr>
+        <w:rPr>
+          <w:rFonts w:ascii="Consolas" w:hAnsi="Consolas"/>
+        </w:rPr>
+      </w:pPr>
+      <w:r>
+        <w:t xml:space="preserve">Consulta para revisar versión en SQL Server: </w:t>
+      </w:r>
+      <w:r>
+        <w:rPr>
+          <w:rFonts w:ascii="Consolas" w:hAnsi="Consolas"/>
+        </w:rPr>
+        <w:t xml:space="preserve">SELECT </w:t>
+      </w:r>
+      <w:r>
+        <w:rPr>
+          <w:rFonts w:ascii="Consolas" w:hAnsi="Consolas"/>
+        </w:rPr>
+        <w:t>@@</w:t>
+      </w:r>
+      <w:r>
+        <w:rPr>
+          <w:rFonts w:ascii="Consolas" w:hAnsi="Consolas"/>
+        </w:rPr>
+        <w:t>VERSION</w:t>
+      </w:r>
+      <w:bookmarkStart w:id="4" w:name="_Toc154143350"/>
+    </w:p>
+    <w:p>
+      <w:pPr>
+        <w:rPr>
+          <w:rFonts w:ascii="Consolas" w:hAnsi="Consolas"/>
+        </w:rPr>
+      </w:pPr>
+      <w:r>
+        <w:rPr>
+          <w:rFonts w:ascii="Consolas" w:hAnsi="Consolas"/>
+        </w:rPr>
+        <w:br w:type="page"/>
+      </w:r>
+    </w:p>
+    <w:p>
+      <w:pPr>
+        <w:pStyle w:val="Ttulo2"/>
+      </w:pPr>
+      <w:r>
+        <w:lastRenderedPageBreak/>
         <w:t>Cambios 21/12/2023</w:t>
       </w:r>
-      <w:bookmarkEnd w:id="3"/>
+      <w:bookmarkEnd w:id="4"/>
     </w:p>
     <w:p>
       <w:pPr>
@@ -896,7 +1141,7 @@
           <w:szCs w:val="22"/>
         </w:rPr>
       </w:pPr>
-      <w:bookmarkStart w:id="4" w:name="_Toc154138707"/>
+      <w:bookmarkStart w:id="5" w:name="_Toc154143351"/>
       <w:r>
         <w:rPr>
           <w:rStyle w:val="nfasis"/>
@@ -915,7 +1160,7 @@
         </w:rPr>
         <w:t>Diagrama conceptual de base de datos</w:t>
       </w:r>
-      <w:bookmarkEnd w:id="4"/>
+      <w:bookmarkEnd w:id="5"/>
     </w:p>
     <w:p/>
     <w:p>
@@ -928,6 +1173,7 @@
       <w:r>
         <w:rPr>
           <w:rStyle w:val="nfasis"/>
+          <w:noProof/>
         </w:rPr>
         <w:drawing>
           <wp:inline distT="0" distB="0" distL="0" distR="0" wp14:anchorId="0077B4B2" wp14:editId="57B2995F">
@@ -981,7 +1227,7 @@
           <w:szCs w:val="22"/>
         </w:rPr>
       </w:pPr>
-      <w:bookmarkStart w:id="5" w:name="_Toc154138708"/>
+      <w:bookmarkStart w:id="6" w:name="_Toc154143352"/>
       <w:r>
         <w:rPr>
           <w:rStyle w:val="nfasis"/>
@@ -1000,7 +1246,7 @@
         </w:rPr>
         <w:t>Diagrama relacional de base de datos</w:t>
       </w:r>
-      <w:bookmarkEnd w:id="5"/>
+      <w:bookmarkEnd w:id="6"/>
     </w:p>
     <w:p/>
     <w:p>
@@ -1143,16 +1389,17 @@
         <w:rPr>
           <w:noProof/>
         </w:rPr>
+        <w:lastRenderedPageBreak/>
         <mc:AlternateContent>
           <mc:Choice Requires="wps">
             <w:drawing>
-              <wp:anchor distT="0" distB="0" distL="114300" distR="114300" simplePos="0" relativeHeight="251659264" behindDoc="0" locked="0" layoutInCell="1" allowOverlap="1" wp14:anchorId="0DA427A2" wp14:editId="6A6C9303">
+              <wp:anchor distT="0" distB="0" distL="114300" distR="114300" simplePos="0" relativeHeight="251660288" behindDoc="0" locked="0" layoutInCell="1" allowOverlap="1" wp14:anchorId="4F7CCCA3" wp14:editId="2DE0B8BC">
                 <wp:simplePos x="0" y="0"/>
                 <wp:positionH relativeFrom="page">
-                  <wp:posOffset>1174750</wp:posOffset>
+                  <wp:posOffset>1169035</wp:posOffset>
                 </wp:positionH>
-                <wp:positionV relativeFrom="page">
-                  <wp:posOffset>838200</wp:posOffset>
+                <wp:positionV relativeFrom="margin">
+                  <wp:align>top</wp:align>
                 </wp:positionV>
                 <wp:extent cx="5403850" cy="1422400"/>
                 <wp:effectExtent l="0" t="0" r="25400" b="25400"/>
@@ -1203,9 +1450,9 @@
           </mc:Choice>
           <mc:Fallback>
             <w:pict>
-              <v:roundrect w14:anchorId="1DC53022" id="Rectángulo: esquinas redondeadas 5" o:spid="_x0000_s1026" style="position:absolute;margin-left:92.5pt;margin-top:66pt;width:425.5pt;height:112pt;z-index:251659264;visibility:visible;mso-wrap-style:square;mso-wrap-distance-left:9pt;mso-wrap-distance-top:0;mso-wrap-distance-right:9pt;mso-wrap-distance-bottom:0;mso-position-horizontal:absolute;mso-position-horizontal-relative:page;mso-position-vertical:absolute;mso-position-vertical-relative:page;v-text-anchor:middle" arcsize="10923f" o:gfxdata="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" filled="f" strokecolor="#481346 [1604]" strokeweight="1pt">
+              <v:roundrect w14:anchorId="02311EB7" id="Rectángulo: esquinas redondeadas 5" o:spid="_x0000_s1026" style="position:absolute;margin-left:92.05pt;margin-top:0;width:425.5pt;height:112pt;z-index:251660288;visibility:visible;mso-wrap-style:square;mso-wrap-distance-left:9pt;mso-wrap-distance-top:0;mso-wrap-distance-right:9pt;mso-wrap-distance-bottom:0;mso-position-horizontal:absolute;mso-position-horizontal-relative:page;mso-position-vertical:top;mso-position-vertical-relative:margin;v-text-anchor:middle" arcsize="10923f" o:gfxdata="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" filled="f" strokecolor="#481346 [1604]" strokeweight="1pt">
                 <v:stroke joinstyle="miter"/>
-                <w10:wrap anchorx="page" anchory="page"/>
+                <w10:wrap anchorx="page" anchory="margin"/>
               </v:roundrect>
             </w:pict>
           </mc:Fallback>
@@ -1719,23 +1966,7 @@
           <w:i w:val="0"/>
           <w:iCs w:val="0"/>
         </w:rPr>
-        <w:t>Agrego clase Conexión</w:t>
-      </w:r>
-      <w:r>
-        <w:rPr>
-          <w:rStyle w:val="nfasis"/>
-          <w:i w:val="0"/>
-          <w:iCs w:val="0"/>
-        </w:rPr>
-        <w:t xml:space="preserve"> </w:t>
-      </w:r>
-      <w:r>
-        <w:rPr>
-          <w:rStyle w:val="nfasis"/>
-          <w:i w:val="0"/>
-          <w:iCs w:val="0"/>
-        </w:rPr>
-        <w:t>con método que devuelve cadena para conectarse a la base de datos.</w:t>
+        <w:t>Agrego clase Conexión con método que devuelve cadena para conectarse a la base de datos.</w:t>
       </w:r>
     </w:p>
     <w:p>

</xml_diff>

<commit_message>
Cambio esquema Proveedor y DNI
</commit_message>
<xml_diff>
--- a/Documento de desarrollo.docx
+++ b/Documento de desarrollo.docx
@@ -418,21 +418,7 @@
                 <w:rStyle w:val="Hipervnculo"/>
                 <w:noProof/>
               </w:rPr>
-              <w:t>Versión SQL</w:t>
-            </w:r>
-            <w:r>
-              <w:rPr>
-                <w:rStyle w:val="Hipervnculo"/>
-                <w:noProof/>
-              </w:rPr>
-              <w:t xml:space="preserve"> </w:t>
-            </w:r>
-            <w:r>
-              <w:rPr>
-                <w:rStyle w:val="Hipervnculo"/>
-                <w:noProof/>
-              </w:rPr>
-              <w:t>Server</w:t>
+              <w:t>Versión SQL Server</w:t>
             </w:r>
             <w:r>
               <w:rPr>
@@ -988,19 +974,7 @@
         <w:rPr>
           <w:rFonts w:ascii="Consolas" w:hAnsi="Consolas"/>
         </w:rPr>
-        <w:t xml:space="preserve">SELECT </w:t>
-      </w:r>
-      <w:r>
-        <w:rPr>
-          <w:rFonts w:ascii="Consolas" w:hAnsi="Consolas"/>
-        </w:rPr>
-        <w:t>@@</w:t>
-      </w:r>
-      <w:r>
-        <w:rPr>
-          <w:rFonts w:ascii="Consolas" w:hAnsi="Consolas"/>
-        </w:rPr>
-        <w:t>VERSION</w:t>
+        <w:t>SELECT @@VERSION</w:t>
       </w:r>
       <w:bookmarkStart w:id="4" w:name="_Toc154143350"/>
     </w:p>
@@ -1083,16 +1057,20 @@
           <w:rStyle w:val="nfasis"/>
           <w:i w:val="0"/>
           <w:iCs w:val="0"/>
-        </w:rPr>
-      </w:pPr>
-      <w:r>
-        <w:rPr>
-          <w:noProof/>
+          <w:u w:val="single"/>
+        </w:rPr>
+      </w:pPr>
+      <w:r>
+        <w:rPr>
+          <w:rStyle w:val="nfasis"/>
+          <w:i w:val="0"/>
+          <w:iCs w:val="0"/>
+          <w:u w:val="single"/>
         </w:rPr>
         <w:drawing>
-          <wp:inline distT="0" distB="0" distL="0" distR="0" wp14:anchorId="1FF42F5E" wp14:editId="7F1933F8">
-            <wp:extent cx="5400040" cy="3110865"/>
-            <wp:effectExtent l="19050" t="19050" r="10160" b="13335"/>
+          <wp:inline distT="0" distB="0" distL="0" distR="0" wp14:anchorId="2F91FBFE" wp14:editId="02C648B0">
+            <wp:extent cx="5400040" cy="2914650"/>
+            <wp:effectExtent l="19050" t="19050" r="10160" b="19050"/>
             <wp:docPr id="1" name="Imagen 1"/>
             <wp:cNvGraphicFramePr>
               <a:graphicFrameLocks xmlns:a="http://schemas.openxmlformats.org/drawingml/2006/main" noChangeAspect="1"/>
@@ -1113,14 +1091,14 @@
                   <pic:spPr>
                     <a:xfrm>
                       <a:off x="0" y="0"/>
-                      <a:ext cx="5400040" cy="3110865"/>
+                      <a:ext cx="5400040" cy="2914650"/>
                     </a:xfrm>
                     <a:prstGeom prst="rect">
                       <a:avLst/>
                     </a:prstGeom>
                     <a:ln>
                       <a:solidFill>
-                        <a:schemeClr val="accent1"/>
+                        <a:schemeClr val="tx2"/>
                       </a:solidFill>
                     </a:ln>
                   </pic:spPr>
@@ -1173,13 +1151,12 @@
       <w:r>
         <w:rPr>
           <w:rStyle w:val="nfasis"/>
-          <w:noProof/>
         </w:rPr>
         <w:drawing>
-          <wp:inline distT="0" distB="0" distL="0" distR="0" wp14:anchorId="0077B4B2" wp14:editId="57B2995F">
-            <wp:extent cx="5400040" cy="2473325"/>
-            <wp:effectExtent l="19050" t="19050" r="10160" b="22225"/>
-            <wp:docPr id="3" name="Imagen 3"/>
+          <wp:inline distT="0" distB="0" distL="0" distR="0" wp14:anchorId="0389D5D9" wp14:editId="09D5E47E">
+            <wp:extent cx="5400040" cy="2459355"/>
+            <wp:effectExtent l="19050" t="19050" r="10160" b="17145"/>
+            <wp:docPr id="4" name="Imagen 4"/>
             <wp:cNvGraphicFramePr>
               <a:graphicFrameLocks xmlns:a="http://schemas.openxmlformats.org/drawingml/2006/main" noChangeAspect="1"/>
             </wp:cNvGraphicFramePr>
@@ -1199,14 +1176,14 @@
                   <pic:spPr>
                     <a:xfrm>
                       <a:off x="0" y="0"/>
-                      <a:ext cx="5400040" cy="2473325"/>
+                      <a:ext cx="5400040" cy="2459355"/>
                     </a:xfrm>
                     <a:prstGeom prst="rect">
                       <a:avLst/>
                     </a:prstGeom>
                     <a:ln>
                       <a:solidFill>
-                        <a:schemeClr val="accent1"/>
+                        <a:schemeClr val="tx2"/>
                       </a:solidFill>
                     </a:ln>
                   </pic:spPr>
@@ -1389,7 +1366,6 @@
         <w:rPr>
           <w:noProof/>
         </w:rPr>
-        <w:lastRenderedPageBreak/>
         <mc:AlternateContent>
           <mc:Choice Requires="wps">
             <w:drawing>
@@ -1487,6 +1463,7 @@
           <w:i w:val="0"/>
           <w:iCs w:val="0"/>
         </w:rPr>
+        <w:lastRenderedPageBreak/>
         <w:t>Capa de negocios: encargada de recibir las solicitudes del usuario desde la capa presentación.</w:t>
       </w:r>
     </w:p>

</xml_diff>